<commit_message>
specifying date and times when assigning a new schedule
</commit_message>
<xml_diff>
--- a/Functional and Non-Functional Requirements.docx
+++ b/Functional and Non-Functional Requirements.docx
@@ -130,13 +130,7 @@
         </w:numPr>
       </w:pPr>
       <w:r>
-        <w:t>The Food Truck Management System shall provide the ability to add to the equipment supply by specifying the equipment</w:t>
-      </w:r>
-      <w:r>
-        <w:t xml:space="preserve">’s name and </w:t>
-      </w:r>
-      <w:r>
-        <w:t>additional quantity.</w:t>
+        <w:t>The Food Truck Management System shall provide the ability to add to the equipment supply by specifying the equipment’s name and additional quantity.</w:t>
       </w:r>
     </w:p>
     <w:p>
@@ -148,13 +142,7 @@
         </w:numPr>
       </w:pPr>
       <w:r>
-        <w:t xml:space="preserve">The Food Truck Management System shall provide the ability to remove from the equipment supply by specifying the equipment’s name and </w:t>
-      </w:r>
-      <w:r>
-        <w:t xml:space="preserve">used up </w:t>
-      </w:r>
-      <w:r>
-        <w:t>quantity.</w:t>
+        <w:t>The Food Truck Management System shall provide the ability to remove from the equipment supply by specifying the equipment’s name and used up quantity.</w:t>
       </w:r>
     </w:p>
     <w:p>
@@ -166,10 +154,7 @@
         </w:numPr>
       </w:pPr>
       <w:r>
-        <w:t xml:space="preserve">The Food Truck Management System shall provide the ability to add </w:t>
-      </w:r>
-      <w:r>
-        <w:t>a food item to the menu by specifying the item’s name.</w:t>
+        <w:t>The Food Truck Management System shall provide the ability to add a food item to the menu by specifying the item’s name.</w:t>
       </w:r>
     </w:p>
     <w:p>
@@ -181,10 +166,7 @@
         </w:numPr>
       </w:pPr>
       <w:r>
-        <w:t>The Food Truck Management System shall provide the ability to</w:t>
-      </w:r>
-      <w:r>
-        <w:t xml:space="preserve"> add a staff member by specifying the staff member’s name along with their role.</w:t>
+        <w:t>The Food Truck Management System shall provide the ability to add a staff member by specifying the staff member’s name along with their role.</w:t>
       </w:r>
     </w:p>
     <w:p>
@@ -196,11 +178,16 @@
         </w:numPr>
       </w:pPr>
       <w:r>
-        <w:t>The Food Truck Management System shall provide the ability to</w:t>
-      </w:r>
-      <w:r>
-        <w:t xml:space="preserve"> assign a schedule to an existing staff member.</w:t>
-      </w:r>
+        <w:t>The Food Truck Management System shall provide the ability to assign a schedule to an existing staff member</w:t>
+      </w:r>
+      <w:r>
+        <w:t xml:space="preserve"> by specifying the date, start time and end time of the shift</w:t>
+      </w:r>
+      <w:r>
+        <w:t>.</w:t>
+      </w:r>
+      <w:bookmarkStart w:id="0" w:name="_GoBack"/>
+      <w:bookmarkEnd w:id="0"/>
     </w:p>
     <w:p>
       <w:pPr>
@@ -227,8 +214,6 @@
           <w:u w:val="single"/>
         </w:rPr>
       </w:pPr>
-      <w:bookmarkStart w:id="0" w:name="_GoBack"/>
-      <w:bookmarkEnd w:id="0"/>
     </w:p>
     <w:p>
       <w:pPr>
@@ -358,6 +343,7 @@
         <w:rPr>
           <w:rFonts w:ascii="Calibri" w:hAnsi="Calibri"/>
         </w:rPr>
+        <w:lastRenderedPageBreak/>
         <w:t>The Food Truck Management System shall be able to run on web browsers</w:t>
       </w:r>
       <w:r>
@@ -379,7 +365,6 @@
         <w:rPr>
           <w:rFonts w:ascii="Calibri" w:hAnsi="Calibri"/>
         </w:rPr>
-        <w:lastRenderedPageBreak/>
         <w:t>The</w:t>
       </w:r>
       <w:r>

</xml_diff>

<commit_message>
added IDs to the requirements
</commit_message>
<xml_diff>
--- a/Functional and Non-Functional Requirements.docx
+++ b/Functional and Non-Functional Requirements.docx
@@ -33,6 +33,28 @@
       <w:r>
         <w:t>by selecting a staff member.</w:t>
       </w:r>
+      <w:r>
+        <w:t xml:space="preserve"> </w:t>
+      </w:r>
+    </w:p>
+    <w:p>
+      <w:pPr>
+        <w:ind w:left="720"/>
+      </w:pPr>
+      <w:r>
+        <w:t xml:space="preserve"> </w:t>
+      </w:r>
+      <w:r>
+        <w:rPr>
+          <w:b/>
+        </w:rPr>
+        <w:t>(ID: 1000)</w:t>
+      </w:r>
+    </w:p>
+    <w:p>
+      <w:pPr>
+        <w:pStyle w:val="ListParagraph"/>
+      </w:pPr>
     </w:p>
     <w:p>
       <w:pPr>
@@ -45,6 +67,31 @@
       <w:r>
         <w:t>The Food Truck Management System shall provide the ability to display a list of the truck’s staff members along with their corresponding roles.</w:t>
       </w:r>
+      <w:r>
+        <w:t xml:space="preserve"> </w:t>
+      </w:r>
+    </w:p>
+    <w:p>
+      <w:pPr>
+        <w:ind w:firstLine="720"/>
+        <w:rPr>
+          <w:b/>
+        </w:rPr>
+      </w:pPr>
+      <w:r>
+        <w:rPr>
+          <w:b/>
+        </w:rPr>
+        <w:t>(ID: 1001)</w:t>
+      </w:r>
+    </w:p>
+    <w:p>
+      <w:pPr>
+        <w:ind w:firstLine="720"/>
+        <w:rPr>
+          <w:b/>
+        </w:rPr>
+      </w:pPr>
     </w:p>
     <w:p>
       <w:pPr>
@@ -55,8 +102,27 @@
         </w:numPr>
       </w:pPr>
       <w:r>
-        <w:t xml:space="preserve">The Food Truck Management System shall provide the ability to display a list of the truck’s equipment along with their corresponding quantities. </w:t>
-      </w:r>
+        <w:t>The Food Truck Management System shall provide the ability to add a staff member by specifying the staff member’s name along with their role.</w:t>
+      </w:r>
+    </w:p>
+    <w:p>
+      <w:pPr>
+        <w:pStyle w:val="ListParagraph"/>
+        <w:rPr>
+          <w:b/>
+        </w:rPr>
+      </w:pPr>
+      <w:r>
+        <w:rPr>
+          <w:b/>
+        </w:rPr>
+        <w:t>(ID: 1002)</w:t>
+      </w:r>
+    </w:p>
+    <w:p>
+      <w:pPr>
+        <w:pStyle w:val="ListParagraph"/>
+      </w:pPr>
     </w:p>
     <w:p>
       <w:pPr>
@@ -67,9 +133,24 @@
         </w:numPr>
       </w:pPr>
       <w:r>
-        <w:t>The Food Truck Management System shall provide the ability to display a list of the truck’s food supplies along with their corresponding quantities.</w:t>
-      </w:r>
-    </w:p>
+        <w:t>The Food Truck Management System shall provide the ability to assign a schedule to an existing staff member by specifying the date, start time and end time of the shift.</w:t>
+      </w:r>
+    </w:p>
+    <w:p>
+      <w:pPr>
+        <w:ind w:firstLine="720"/>
+        <w:rPr>
+          <w:b/>
+        </w:rPr>
+      </w:pPr>
+      <w:r>
+        <w:rPr>
+          <w:b/>
+        </w:rPr>
+        <w:t>(ID: 1003)</w:t>
+      </w:r>
+    </w:p>
+    <w:p/>
     <w:p>
       <w:pPr>
         <w:pStyle w:val="ListParagraph"/>
@@ -79,11 +160,33 @@
         </w:numPr>
       </w:pPr>
       <w:r>
-        <w:t xml:space="preserve">The Food Truck Management System shall provide the ability to </w:t>
-      </w:r>
-      <w:r>
-        <w:t>keep track of the number of sales of a certain menu item by allowing the user to claim that a specific item was sold.</w:t>
-      </w:r>
+        <w:t xml:space="preserve">The Food Truck Management System shall provide the ability to display a list of the truck’s equipment along with their corresponding quantities. </w:t>
+      </w:r>
+      <w:r>
+        <w:t xml:space="preserve"> </w:t>
+      </w:r>
+    </w:p>
+    <w:p>
+      <w:pPr>
+        <w:pStyle w:val="ListParagraph"/>
+        <w:rPr>
+          <w:b/>
+        </w:rPr>
+      </w:pPr>
+      <w:r>
+        <w:rPr>
+          <w:b/>
+        </w:rPr>
+        <w:t>(ID: 1010)</w:t>
+      </w:r>
+    </w:p>
+    <w:p>
+      <w:pPr>
+        <w:pStyle w:val="ListParagraph"/>
+        <w:rPr>
+          <w:b/>
+        </w:rPr>
+      </w:pPr>
     </w:p>
     <w:p>
       <w:pPr>
@@ -94,14 +197,42 @@
         </w:numPr>
       </w:pPr>
       <w:r>
-        <w:t>The Food Truck Management System shall provide the ability to add to the food supply by s</w:t>
-      </w:r>
-      <w:r>
-        <w:t xml:space="preserve">pecifying the supply’s name and </w:t>
-      </w:r>
-      <w:r>
-        <w:t>additional quantity.</w:t>
-      </w:r>
+        <w:t>The Food Truck Management System shall provide the ability to add to the equipment supply by specifying the equipment’s name and additional quantity.</w:t>
+      </w:r>
+    </w:p>
+    <w:p>
+      <w:pPr>
+        <w:pStyle w:val="ListParagraph"/>
+        <w:rPr>
+          <w:b/>
+        </w:rPr>
+      </w:pPr>
+      <w:r>
+        <w:rPr>
+          <w:b/>
+        </w:rPr>
+        <w:t>(</w:t>
+      </w:r>
+      <w:r>
+        <w:rPr>
+          <w:b/>
+        </w:rPr>
+        <w:t xml:space="preserve">ID: </w:t>
+      </w:r>
+      <w:r>
+        <w:rPr>
+          <w:b/>
+        </w:rPr>
+        <w:t>1011)</w:t>
+      </w:r>
+    </w:p>
+    <w:p>
+      <w:pPr>
+        <w:pStyle w:val="ListParagraph"/>
+        <w:rPr>
+          <w:b/>
+        </w:rPr>
+      </w:pPr>
     </w:p>
     <w:p>
       <w:pPr>
@@ -112,15 +243,24 @@
         </w:numPr>
       </w:pPr>
       <w:r>
-        <w:t xml:space="preserve">The Food Truck Management System shall provide the ability to remove from the food supply by specifying the supply’s name and </w:t>
-      </w:r>
-      <w:r>
-        <w:t xml:space="preserve">used up </w:t>
-      </w:r>
-      <w:r>
-        <w:t>quantity.</w:t>
-      </w:r>
-    </w:p>
+        <w:t>The Food Truck Management System shall provide the ability to remove from the equipment supply by specifying the equipment’s name and used up quantity.</w:t>
+      </w:r>
+    </w:p>
+    <w:p>
+      <w:pPr>
+        <w:pStyle w:val="ListParagraph"/>
+        <w:rPr>
+          <w:b/>
+        </w:rPr>
+      </w:pPr>
+      <w:r>
+        <w:rPr>
+          <w:b/>
+        </w:rPr>
+        <w:t>(ID: 1012)</w:t>
+      </w:r>
+    </w:p>
+    <w:p/>
     <w:p>
       <w:pPr>
         <w:pStyle w:val="ListParagraph"/>
@@ -130,8 +270,30 @@
         </w:numPr>
       </w:pPr>
       <w:r>
-        <w:t>The Food Truck Management System shall provide the ability to add to the equipment supply by specifying the equipment’s name and additional quantity.</w:t>
-      </w:r>
+        <w:t>The Food Truck Management System shall provide the ability to display a list of the truck’s food supplies along with their corresponding quantities.</w:t>
+      </w:r>
+    </w:p>
+    <w:p>
+      <w:pPr>
+        <w:pStyle w:val="ListParagraph"/>
+        <w:rPr>
+          <w:b/>
+        </w:rPr>
+      </w:pPr>
+      <w:r>
+        <w:rPr>
+          <w:b/>
+        </w:rPr>
+        <w:t>(ID: 1020)</w:t>
+      </w:r>
+    </w:p>
+    <w:p>
+      <w:pPr>
+        <w:pStyle w:val="ListParagraph"/>
+        <w:rPr>
+          <w:b/>
+        </w:rPr>
+      </w:pPr>
     </w:p>
     <w:p>
       <w:pPr>
@@ -142,8 +304,27 @@
         </w:numPr>
       </w:pPr>
       <w:r>
-        <w:t>The Food Truck Management System shall provide the ability to remove from the equipment supply by specifying the equipment’s name and used up quantity.</w:t>
-      </w:r>
+        <w:t>The Food Truck Management System shall provide the ability to add to the food supply by specifying the supply’s name and additional quantity.</w:t>
+      </w:r>
+    </w:p>
+    <w:p>
+      <w:pPr>
+        <w:pStyle w:val="ListParagraph"/>
+        <w:rPr>
+          <w:b/>
+        </w:rPr>
+      </w:pPr>
+      <w:r>
+        <w:rPr>
+          <w:b/>
+        </w:rPr>
+        <w:t>(ID: 1021)</w:t>
+      </w:r>
+    </w:p>
+    <w:p>
+      <w:pPr>
+        <w:pStyle w:val="ListParagraph"/>
+      </w:pPr>
     </w:p>
     <w:p>
       <w:pPr>
@@ -154,9 +335,32 @@
         </w:numPr>
       </w:pPr>
       <w:r>
-        <w:t>The Food Truck Management System shall provide the ability to add a food item to the menu by specifying the item’s name.</w:t>
-      </w:r>
-    </w:p>
+        <w:t>The Food Truck Management System shall provide the ability to remove from the food supply by specifying the supply’s name and used up quantity.</w:t>
+      </w:r>
+    </w:p>
+    <w:p>
+      <w:pPr>
+        <w:pStyle w:val="ListParagraph"/>
+        <w:rPr>
+          <w:b/>
+        </w:rPr>
+      </w:pPr>
+      <w:r>
+        <w:rPr>
+          <w:b/>
+        </w:rPr>
+        <w:t>(ID: 1022)</w:t>
+      </w:r>
+    </w:p>
+    <w:p>
+      <w:pPr>
+        <w:pStyle w:val="ListParagraph"/>
+        <w:rPr>
+          <w:b/>
+        </w:rPr>
+      </w:pPr>
+    </w:p>
+    <w:p/>
     <w:p>
       <w:pPr>
         <w:pStyle w:val="ListParagraph"/>
@@ -166,9 +370,33 @@
         </w:numPr>
       </w:pPr>
       <w:r>
-        <w:t>The Food Truck Management System shall provide the ability to add a staff member by specifying the staff member’s name along with their role.</w:t>
-      </w:r>
-    </w:p>
+        <w:lastRenderedPageBreak/>
+        <w:t xml:space="preserve">The Food Truck Management System shall provide the ability to </w:t>
+      </w:r>
+      <w:r>
+        <w:t>keep track of the number of sales of a certain menu item by allowing the user to claim that a specific item was sold.</w:t>
+      </w:r>
+    </w:p>
+    <w:p>
+      <w:pPr>
+        <w:pStyle w:val="ListParagraph"/>
+        <w:rPr>
+          <w:b/>
+        </w:rPr>
+      </w:pPr>
+      <w:r>
+        <w:rPr>
+          <w:b/>
+        </w:rPr>
+        <w:t>(ID: 1030)</w:t>
+      </w:r>
+    </w:p>
+    <w:p>
+      <w:pPr>
+        <w:pStyle w:val="ListParagraph"/>
+      </w:pPr>
+    </w:p>
+    <w:p/>
     <w:p>
       <w:pPr>
         <w:pStyle w:val="ListParagraph"/>
@@ -178,17 +406,25 @@
         </w:numPr>
       </w:pPr>
       <w:r>
-        <w:t>The Food Truck Management System shall provide the ability to assign a schedule to an existing staff member</w:t>
-      </w:r>
-      <w:r>
-        <w:t xml:space="preserve"> by specifying the date, start time and end time of the shift</w:t>
-      </w:r>
-      <w:r>
-        <w:t>.</w:t>
-      </w:r>
-      <w:bookmarkStart w:id="0" w:name="_GoBack"/>
-      <w:bookmarkEnd w:id="0"/>
-    </w:p>
+        <w:t>The Food Truck Management System shall provide the ability to add a food item to the menu by specifying the item’s name.</w:t>
+      </w:r>
+    </w:p>
+    <w:p>
+      <w:pPr>
+        <w:pStyle w:val="ListParagraph"/>
+        <w:rPr>
+          <w:b/>
+        </w:rPr>
+      </w:pPr>
+      <w:r>
+        <w:rPr>
+          <w:b/>
+        </w:rPr>
+        <w:t>(ID: 1031)</w:t>
+      </w:r>
+    </w:p>
+    <w:p/>
+    <w:p/>
     <w:p>
       <w:pPr>
         <w:pStyle w:val="ListParagraph"/>
@@ -204,16 +440,16 @@
     <w:p>
       <w:pPr>
         <w:pStyle w:val="ListParagraph"/>
-      </w:pPr>
-    </w:p>
-    <w:p>
-      <w:pPr>
-        <w:rPr>
-          <w:sz w:val="28"/>
-          <w:szCs w:val="28"/>
-          <w:u w:val="single"/>
-        </w:rPr>
-      </w:pPr>
+        <w:rPr>
+          <w:b/>
+        </w:rPr>
+      </w:pPr>
+      <w:r>
+        <w:rPr>
+          <w:b/>
+        </w:rPr>
+        <w:t>(ID: 1032)</w:t>
+      </w:r>
     </w:p>
     <w:p>
       <w:pPr>
@@ -265,6 +501,26 @@
     <w:p>
       <w:pPr>
         <w:pStyle w:val="ListParagraph"/>
+        <w:rPr>
+          <w:b/>
+        </w:rPr>
+      </w:pPr>
+      <w:r>
+        <w:rPr>
+          <w:rFonts w:ascii="Calibri" w:hAnsi="Calibri"/>
+          <w:b/>
+        </w:rPr>
+        <w:t>(ID: 2000)</w:t>
+      </w:r>
+    </w:p>
+    <w:p>
+      <w:pPr>
+        <w:pStyle w:val="ListParagraph"/>
+      </w:pPr>
+    </w:p>
+    <w:p>
+      <w:pPr>
+        <w:pStyle w:val="ListParagraph"/>
         <w:numPr>
           <w:ilvl w:val="0"/>
           <w:numId w:val="1"/>
@@ -288,6 +544,25 @@
     </w:p>
     <w:p>
       <w:pPr>
+        <w:ind w:left="720"/>
+        <w:rPr>
+          <w:b/>
+        </w:rPr>
+      </w:pPr>
+      <w:r>
+        <w:rPr>
+          <w:b/>
+        </w:rPr>
+        <w:t>(ID: 2001)</w:t>
+      </w:r>
+    </w:p>
+    <w:p>
+      <w:pPr>
+        <w:pStyle w:val="ListParagraph"/>
+      </w:pPr>
+    </w:p>
+    <w:p>
+      <w:pPr>
         <w:pStyle w:val="ListParagraph"/>
         <w:numPr>
           <w:ilvl w:val="0"/>
@@ -310,6 +585,26 @@
     <w:p>
       <w:pPr>
         <w:pStyle w:val="ListParagraph"/>
+        <w:rPr>
+          <w:b/>
+        </w:rPr>
+      </w:pPr>
+      <w:r>
+        <w:rPr>
+          <w:rFonts w:ascii="Calibri" w:hAnsi="Calibri"/>
+          <w:b/>
+        </w:rPr>
+        <w:t>(ID: 2010)</w:t>
+      </w:r>
+    </w:p>
+    <w:p>
+      <w:pPr>
+        <w:pStyle w:val="ListParagraph"/>
+      </w:pPr>
+    </w:p>
+    <w:p>
+      <w:pPr>
+        <w:pStyle w:val="ListParagraph"/>
         <w:numPr>
           <w:ilvl w:val="0"/>
           <w:numId w:val="1"/>
@@ -334,6 +629,25 @@
     <w:p>
       <w:pPr>
         <w:pStyle w:val="ListParagraph"/>
+        <w:rPr>
+          <w:b/>
+        </w:rPr>
+      </w:pPr>
+      <w:r>
+        <w:rPr>
+          <w:b/>
+        </w:rPr>
+        <w:t>(ID: 2011)</w:t>
+      </w:r>
+    </w:p>
+    <w:p>
+      <w:pPr>
+        <w:pStyle w:val="ListParagraph"/>
+      </w:pPr>
+    </w:p>
+    <w:p>
+      <w:pPr>
+        <w:pStyle w:val="ListParagraph"/>
         <w:numPr>
           <w:ilvl w:val="0"/>
           <w:numId w:val="1"/>
@@ -343,7 +657,6 @@
         <w:rPr>
           <w:rFonts w:ascii="Calibri" w:hAnsi="Calibri"/>
         </w:rPr>
-        <w:lastRenderedPageBreak/>
         <w:t>The Food Truck Management System shall be able to run on web browsers</w:t>
       </w:r>
       <w:r>
@@ -352,6 +665,25 @@
         </w:rPr>
         <w:t>.</w:t>
       </w:r>
+    </w:p>
+    <w:p>
+      <w:pPr>
+        <w:pStyle w:val="ListParagraph"/>
+        <w:rPr>
+          <w:b/>
+        </w:rPr>
+      </w:pPr>
+      <w:r>
+        <w:rPr>
+          <w:b/>
+        </w:rPr>
+        <w:t>(ID: 2020)</w:t>
+      </w:r>
+    </w:p>
+    <w:p>
+      <w:pPr>
+        <w:pStyle w:val="ListParagraph"/>
+      </w:pPr>
     </w:p>
     <w:p>
       <w:pPr>
@@ -395,6 +727,22 @@
     <w:p>
       <w:pPr>
         <w:pStyle w:val="ListParagraph"/>
+        <w:rPr>
+          <w:b/>
+        </w:rPr>
+      </w:pPr>
+      <w:r>
+        <w:rPr>
+          <w:rFonts w:ascii="Calibri" w:hAnsi="Calibri"/>
+          <w:b/>
+        </w:rPr>
+        <w:t>(ID: 2021)</w:t>
+      </w:r>
+    </w:p>
+    <w:p/>
+    <w:p>
+      <w:pPr>
+        <w:pStyle w:val="ListParagraph"/>
         <w:numPr>
           <w:ilvl w:val="0"/>
           <w:numId w:val="1"/>
@@ -416,7 +764,24 @@
     <w:p>
       <w:pPr>
         <w:pStyle w:val="ListParagraph"/>
-      </w:pPr>
+        <w:rPr>
+          <w:b/>
+        </w:rPr>
+      </w:pPr>
+      <w:r>
+        <w:rPr>
+          <w:rFonts w:ascii="Calibri" w:hAnsi="Calibri"/>
+          <w:b/>
+        </w:rPr>
+        <w:t>(ID: 2030)</w:t>
+      </w:r>
+    </w:p>
+    <w:p>
+      <w:pPr>
+        <w:pStyle w:val="ListParagraph"/>
+      </w:pPr>
+      <w:bookmarkStart w:id="0" w:name="_GoBack"/>
+      <w:bookmarkEnd w:id="0"/>
     </w:p>
     <w:sectPr>
       <w:pgSz w:w="12240" w:h="15840"/>
@@ -446,7 +811,7 @@
         <w:rFonts w:ascii="Symbol" w:hAnsi="Symbol" w:hint="default"/>
       </w:rPr>
     </w:lvl>
-    <w:lvl w:ilvl="1" w:tplc="04090003" w:tentative="1">
+    <w:lvl w:ilvl="1" w:tplc="04090003">
       <w:start w:val="1"/>
       <w:numFmt w:val="bullet"/>
       <w:lvlText w:val="o"/>

</xml_diff>